<commit_message>
Added powerpoint to submission
</commit_message>
<xml_diff>
--- a/DanielleT_Notebooks/DanielleT_Scenario4/Report2_FoE.docx
+++ b/DanielleT_Notebooks/DanielleT_Scenario4/Report2_FoE.docx
@@ -88,7 +88,7 @@
       <w:pPr>
         <w:pStyle w:val="Heading3"/>
         <w:shd w:val="clear" w:color="auto" w:fill="FFFFFF"/>
-        <w:spacing w:before="0" w:beforeAutospacing="0" w:after="0" w:afterAutospacing="0"/>
+        <w:spacing w:before="360" w:beforeAutospacing="0" w:after="240" w:afterAutospacing="0"/>
         <w:rPr>
           <w:rFonts w:ascii="Segoe UI" w:hAnsi="Segoe UI" w:cs="Segoe UI"/>
           <w:color w:val="24292E"/>
@@ -109,20 +109,24 @@
     <w:p>
       <w:pPr>
         <w:rPr>
-          <w:rFonts w:ascii="Georgia" w:hAnsi="Georgia"/>
+          <w:rFonts w:ascii="Segoe UI" w:hAnsi="Segoe UI" w:cs="Segoe UI"/>
           <w:b/>
           <w:bCs/>
           <w:i/>
           <w:iCs/>
-        </w:rPr>
-      </w:pPr>
-      <w:r>
-        <w:rPr>
-          <w:rFonts w:ascii="Georgia" w:hAnsi="Georgia"/>
+          <w:color w:val="24292E"/>
+          <w:shd w:val="clear" w:color="auto" w:fill="FFFFFF"/>
+        </w:rPr>
+      </w:pPr>
+      <w:r>
+        <w:rPr>
+          <w:rFonts w:ascii="Segoe UI" w:hAnsi="Segoe UI" w:cs="Segoe UI"/>
           <w:b/>
           <w:bCs/>
           <w:i/>
           <w:iCs/>
+          <w:color w:val="24292E"/>
+          <w:shd w:val="clear" w:color="auto" w:fill="FFFFFF"/>
         </w:rPr>
         <w:t>Objective:</w:t>
       </w:r>
@@ -188,6 +192,31 @@
           <w:shd w:val="clear" w:color="auto" w:fill="FFFFFF"/>
         </w:rPr>
       </w:pPr>
+    </w:p>
+    <w:p>
+      <w:pPr>
+        <w:rPr>
+          <w:rFonts w:ascii="Segoe UI" w:hAnsi="Segoe UI" w:cs="Segoe UI"/>
+          <w:b/>
+          <w:bCs/>
+          <w:i/>
+          <w:iCs/>
+          <w:color w:val="24292E"/>
+          <w:shd w:val="clear" w:color="auto" w:fill="FFFFFF"/>
+        </w:rPr>
+      </w:pPr>
+      <w:r>
+        <w:rPr>
+          <w:rFonts w:ascii="Segoe UI" w:hAnsi="Segoe UI" w:cs="Segoe UI"/>
+          <w:b/>
+          <w:bCs/>
+          <w:i/>
+          <w:iCs/>
+          <w:color w:val="24292E"/>
+          <w:shd w:val="clear" w:color="auto" w:fill="FFFFFF"/>
+        </w:rPr>
+        <w:t>Results:</w:t>
+      </w:r>
     </w:p>
     <w:p>
       <w:pPr>
@@ -331,7 +360,7 @@
           </mc:Choice>
           <mc:Fallback>
             <w:pict>
-              <v:group w14:anchorId="361C4339" id="Group 9" o:spid="_x0000_s1026" style="position:absolute;margin-left:.65pt;margin-top:18.45pt;width:493.1pt;height:244.05pt;z-index:251658240" coordsize="62625,30994" o:gfxdata="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">
+              <v:group w14:anchorId="121920C4" id="Group 9" o:spid="_x0000_s1026" style="position:absolute;margin-left:.65pt;margin-top:18.45pt;width:493.1pt;height:244.05pt;z-index:251658240" coordsize="62625,30994" o:gfxdata="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&#